<commit_message>
Commiting minor changes to doc
</commit_message>
<xml_diff>
--- a/Spiker design document v.2.docx
+++ b/Spiker design document v.2.docx
@@ -173,6 +173,7 @@
           <w:b w:val="false"/>
           <w:bCs w:val="false"/>
           <w:i w:val="false"/>
+          <w:i w:val="false"/>
           <w:caps w:val="false"/>
           <w:smallCaps w:val="false"/>
           <w:color w:val="202122"/>
@@ -228,7 +229,6 @@
       <w:pPr>
         <w:pStyle w:val="Style10"/>
         <w:widowControl/>
-        <w:pBdr/>
         <w:spacing w:before="0" w:after="0"/>
         <w:jc w:val="both"/>
         <w:rPr>
@@ -246,53 +246,17 @@
     </w:p>
     <w:p>
       <w:pPr>
-        <w:pStyle w:val="Normal1"/>
-        <w:jc w:val="both"/>
-        <w:rPr>
-          <w:lang w:val="ru-RU"/>
-        </w:rPr>
-      </w:pPr>
-      <w:r>
-        <w:rPr>
-          <w:lang w:val="ru-RU"/>
-        </w:rPr>
-        <w:t xml:space="preserve">В начале игры игрок находится в меню. При нажатии на кнопку «Начать игру» игрок перемещается </w:t>
-      </w:r>
-      <w:r>
-        <w:rPr>
-          <w:lang w:val="ru-RU"/>
-        </w:rPr>
-        <w:t>в меню, предлагающее ему купить улучшения за накопленные очки, после нажатия кнопки начать игру, игрок перемещается</w:t>
-      </w:r>
-      <w:r>
-        <w:rPr>
-          <w:lang w:val="ru-RU"/>
-        </w:rPr>
-        <w:t xml:space="preserve"> на игровое поле, представляющее из себя </w:t>
-      </w:r>
-      <w:r>
-        <w:rPr>
-          <w:lang w:val="ru-RU"/>
-        </w:rPr>
-        <w:t xml:space="preserve">туннель, в котором бесконечно генерируются препятствия. Чем дальше игрок находится от точки спавна, тем выше становится сложность игры. Игрок перемещается </w:t>
-      </w:r>
-      <w:r>
-        <w:rPr>
-          <w:lang w:val="ru-RU"/>
-        </w:rPr>
-        <w:t>скачками</w:t>
-      </w:r>
-      <w:r>
-        <w:rPr>
-          <w:lang w:val="ru-RU"/>
-        </w:rPr>
-        <w:t xml:space="preserve"> с помощью </w:t>
-      </w:r>
-      <w:r>
-        <w:rPr>
-          <w:lang w:val="ru-RU"/>
-        </w:rPr>
-        <w:t xml:space="preserve">механики рогатки. Периодически на карте появляются различные улучшения, использующиеся для борьбы с различными враждебными </w:t>
+        <w:pStyle w:val="LOnormal"/>
+        <w:jc w:val="both"/>
+        <w:rPr>
+          <w:lang w:val="ru-RU"/>
+        </w:rPr>
+      </w:pPr>
+      <w:r>
+        <w:rPr>
+          <w:lang w:val="ru-RU"/>
+        </w:rPr>
+        <w:t xml:space="preserve">В начале игры игрок находится в меню. При нажатии на кнопку «Начать игру» игрок перемещается в меню, предлагающее ему купить улучшения за накопленные очки, после нажатия кнопки начать игру, игрок перемещается на игровое поле, представляющее из себя туннель, в котором бесконечно генерируются препятствия. Чем дальше игрок находится от точки спавна, тем выше становится сложность игры. Игрок перемещается скачками с помощью механики рогатки. Периодически на карте появляются различные улучшения, использующиеся для борьбы с различными враждебными </w:t>
       </w:r>
       <w:r>
         <w:rPr>
@@ -309,7 +273,7 @@
     </w:p>
     <w:p>
       <w:pPr>
-        <w:pStyle w:val="Normal1"/>
+        <w:pStyle w:val="LOnormal"/>
         <w:jc w:val="both"/>
         <w:rPr/>
       </w:pPr>
@@ -332,7 +296,7 @@
     </w:p>
     <w:p>
       <w:pPr>
-        <w:pStyle w:val="Normal1"/>
+        <w:pStyle w:val="LOnormal"/>
         <w:jc w:val="both"/>
         <w:rPr/>
       </w:pPr>
@@ -375,7 +339,7 @@
     </w:p>
     <w:p>
       <w:pPr>
-        <w:pStyle w:val="Normal1"/>
+        <w:pStyle w:val="LOnormal"/>
         <w:jc w:val="both"/>
         <w:rPr/>
       </w:pPr>
@@ -388,7 +352,7 @@
     </w:p>
     <w:p>
       <w:pPr>
-        <w:pStyle w:val="Normal1"/>
+        <w:pStyle w:val="LOnormal"/>
         <w:numPr>
           <w:ilvl w:val="0"/>
           <w:numId w:val="2"/>
@@ -405,7 +369,7 @@
     </w:p>
     <w:p>
       <w:pPr>
-        <w:pStyle w:val="Normal1"/>
+        <w:pStyle w:val="LOnormal"/>
         <w:numPr>
           <w:ilvl w:val="0"/>
           <w:numId w:val="2"/>
@@ -422,7 +386,7 @@
     </w:p>
     <w:p>
       <w:pPr>
-        <w:pStyle w:val="Normal1"/>
+        <w:pStyle w:val="LOnormal"/>
         <w:numPr>
           <w:ilvl w:val="0"/>
           <w:numId w:val="2"/>
@@ -439,7 +403,7 @@
     </w:p>
     <w:p>
       <w:pPr>
-        <w:pStyle w:val="Normal1"/>
+        <w:pStyle w:val="LOnormal"/>
         <w:numPr>
           <w:ilvl w:val="0"/>
           <w:numId w:val="2"/>
@@ -456,7 +420,7 @@
     </w:p>
     <w:p>
       <w:pPr>
-        <w:pStyle w:val="Normal1"/>
+        <w:pStyle w:val="LOnormal"/>
         <w:numPr>
           <w:ilvl w:val="0"/>
           <w:numId w:val="2"/>
@@ -473,7 +437,7 @@
     </w:p>
     <w:p>
       <w:pPr>
-        <w:pStyle w:val="Normal1"/>
+        <w:pStyle w:val="LOnormal"/>
         <w:numPr>
           <w:ilvl w:val="0"/>
           <w:numId w:val="2"/>
@@ -490,7 +454,7 @@
     </w:p>
     <w:p>
       <w:pPr>
-        <w:pStyle w:val="Normal1"/>
+        <w:pStyle w:val="LOnormal"/>
         <w:jc w:val="both"/>
         <w:rPr/>
       </w:pPr>
@@ -503,7 +467,7 @@
     </w:p>
     <w:p>
       <w:pPr>
-        <w:pStyle w:val="Normal1"/>
+        <w:pStyle w:val="LOnormal"/>
         <w:numPr>
           <w:ilvl w:val="0"/>
           <w:numId w:val="3"/>
@@ -520,7 +484,7 @@
     </w:p>
     <w:p>
       <w:pPr>
-        <w:pStyle w:val="Normal1"/>
+        <w:pStyle w:val="LOnormal"/>
         <w:numPr>
           <w:ilvl w:val="0"/>
           <w:numId w:val="3"/>
@@ -537,7 +501,7 @@
     </w:p>
     <w:p>
       <w:pPr>
-        <w:pStyle w:val="Normal1"/>
+        <w:pStyle w:val="LOnormal"/>
         <w:numPr>
           <w:ilvl w:val="0"/>
           <w:numId w:val="3"/>
@@ -554,7 +518,7 @@
     </w:p>
     <w:p>
       <w:pPr>
-        <w:pStyle w:val="Normal1"/>
+        <w:pStyle w:val="LOnormal"/>
         <w:numPr>
           <w:ilvl w:val="0"/>
           <w:numId w:val="3"/>
@@ -566,31 +530,7 @@
         <w:rPr>
           <w:lang w:val="ru-RU"/>
         </w:rPr>
-        <w:t xml:space="preserve">Интерфейс игрока — </w:t>
-      </w:r>
-      <w:r>
-        <w:rPr>
-          <w:lang w:val="ru-RU"/>
-        </w:rPr>
-        <w:t xml:space="preserve">интерфейс игрока состоит из стрелки, показывающей, в какую сторону полетит игрок </w:t>
-      </w:r>
-      <w:r>
-        <w:rPr>
-          <w:lang w:val="ru-RU"/>
-        </w:rPr>
-        <w:t>и н</w:t>
-      </w:r>
-      <w:r>
-        <w:rPr>
-          <w:lang w:val="ru-RU"/>
-        </w:rPr>
-        <w:t xml:space="preserve">евидимого круга, который используется игроком для того, чтобы задать силу </w:t>
-      </w:r>
-      <w:r>
-        <w:rPr>
-          <w:lang w:val="ru-RU"/>
-        </w:rPr>
-        <w:t>прыжка.</w:t>
+        <w:t>Интерфейс игрока — интерфейс игрока состоит из стрелки, показывающей, в какую сторону полетит игрок и невидимого круга, который используется игроком для того, чтобы задать силу прыжка.</w:t>
       </w:r>
     </w:p>
     <w:p>
@@ -621,125 +561,17 @@
     </w:p>
     <w:p>
       <w:pPr>
-        <w:pStyle w:val="Normal1"/>
-        <w:jc w:val="both"/>
-        <w:rPr>
-          <w:lang w:val="ru-RU"/>
-        </w:rPr>
-      </w:pPr>
-      <w:r>
-        <w:rPr>
-          <w:lang w:val="ru-RU"/>
-        </w:rPr>
-        <w:t xml:space="preserve">Общая игровая механика состоит в том, что игрок должен набрать максимально возможное количество очков, продвинувшись как можно дальше по бесконечно генерируемой карте. </w:t>
-      </w:r>
-      <w:r>
-        <w:rPr>
-          <w:lang w:val="ru-RU"/>
-        </w:rPr>
-        <w:t xml:space="preserve">Игрок спаунится один раз и </w:t>
-      </w:r>
-      <w:r>
-        <w:rPr>
-          <w:lang w:val="ru-RU"/>
-        </w:rPr>
-        <w:t>после проигрыша может</w:t>
-      </w:r>
-      <w:r>
-        <w:rPr>
-          <w:lang w:val="ru-RU"/>
-        </w:rPr>
-        <w:t xml:space="preserve"> возр</w:t>
-      </w:r>
-      <w:r>
-        <w:rPr>
-          <w:lang w:val="ru-RU"/>
-        </w:rPr>
-        <w:t>ожда</w:t>
-      </w:r>
-      <w:r>
-        <w:rPr>
-          <w:lang w:val="ru-RU"/>
-        </w:rPr>
-        <w:t>т</w:t>
-      </w:r>
-      <w:r>
-        <w:rPr>
-          <w:lang w:val="ru-RU"/>
-        </w:rPr>
-        <w:t>ь</w:t>
-      </w:r>
-      <w:r>
-        <w:rPr>
-          <w:lang w:val="ru-RU"/>
-        </w:rPr>
-        <w:t>ся</w:t>
-      </w:r>
-      <w:r>
-        <w:rPr>
-          <w:lang w:val="ru-RU"/>
-        </w:rPr>
-        <w:t xml:space="preserve"> до трёх раз после просмотра рекламы. </w:t>
-      </w:r>
-      <w:r>
-        <w:rPr>
-          <w:lang w:val="ru-RU"/>
-        </w:rPr>
-        <w:t xml:space="preserve">В начале игры игрок может приобрести </w:t>
-      </w:r>
-      <w:r>
-        <w:rPr>
-          <w:lang w:val="ru-RU"/>
-        </w:rPr>
-        <w:t xml:space="preserve">различные улучшения для себя </w:t>
-      </w:r>
-      <w:r>
-        <w:rPr>
-          <w:lang w:val="ru-RU"/>
-        </w:rPr>
-        <w:t>(щит, турель, мины)</w:t>
-      </w:r>
-      <w:r>
-        <w:rPr>
-          <w:lang w:val="ru-RU"/>
-        </w:rPr>
-        <w:t xml:space="preserve"> </w:t>
-      </w:r>
-      <w:r>
-        <w:rPr>
-          <w:lang w:val="ru-RU"/>
-        </w:rPr>
-        <w:t>за основную валюту «монеты» (находимую на поле игры)</w:t>
-      </w:r>
-      <w:r>
-        <w:rPr>
-          <w:lang w:val="ru-RU"/>
-        </w:rPr>
-        <w:t xml:space="preserve">, либо </w:t>
-      </w:r>
-      <w:r>
-        <w:rPr>
-          <w:lang w:val="ru-RU"/>
-        </w:rPr>
-        <w:t xml:space="preserve">улучшить параметры себя и своих улучшений за «ману», получаемую по результатам игры (конвертируется из очков, накопленных при очередном забеге). Также за ману возможно открыть новые </w:t>
-      </w:r>
-      <w:r>
-        <w:rPr>
-          <w:lang w:val="ru-RU"/>
-        </w:rPr>
-        <w:t>локации</w:t>
-      </w:r>
-      <w:r>
-        <w:rPr>
-          <w:lang w:val="ru-RU"/>
-        </w:rPr>
-        <w:t xml:space="preserve"> и новых персонажей с </w:t>
-      </w:r>
-      <w:r>
-        <w:rPr>
-          <w:lang w:val="ru-RU"/>
-        </w:rPr>
-        <w:t>параметрами, отличающимися от стандартного персонажа.</w:t>
+        <w:pStyle w:val="LOnormal"/>
+        <w:jc w:val="both"/>
+        <w:rPr>
+          <w:lang w:val="ru-RU"/>
+        </w:rPr>
+      </w:pPr>
+      <w:r>
+        <w:rPr>
+          <w:lang w:val="ru-RU"/>
+        </w:rPr>
+        <w:t>Общая игровая механика состоит в том, что игрок должен набрать максимально возможное количество очков, продвинувшись как можно дальше по бесконечно генерируемой карте. Игрок спаунится один раз и после проигрыша может возрождаться до трёх раз после просмотра рекламы. В начале игры игрок может приобрести различные улучшения для себя (щит, турель, мины) за основную валюту «монеты» (находимую на поле игры), либо улучшить параметры себя и своих улучшений за «ману», получаемую по результатам игры (конвертируется из очков, накопленных при очередном забеге). Также за ману возможно открыть новые локации и новых персонажей с параметрами, отличающимися от стандартного персонажа.</w:t>
       </w:r>
     </w:p>
     <w:p>
@@ -755,7 +587,7 @@
     </w:p>
     <w:p>
       <w:pPr>
-        <w:pStyle w:val="Normal1"/>
+        <w:pStyle w:val="LOnormal"/>
         <w:jc w:val="both"/>
         <w:rPr>
           <w:lang w:val="ru-RU"/>
@@ -790,44 +622,20 @@
     </w:p>
     <w:p>
       <w:pPr>
-        <w:pStyle w:val="Normal1"/>
-        <w:jc w:val="both"/>
-        <w:rPr/>
-      </w:pPr>
-      <w:r>
-        <w:rPr>
-          <w:lang w:val="ru-RU"/>
-        </w:rPr>
-        <w:t>Стационарные враги</w:t>
-      </w:r>
-      <w:r>
-        <w:rPr>
-          <w:lang w:val="ru-RU"/>
-        </w:rPr>
-        <w:t xml:space="preserve"> представляют из себя статичные объекты, </w:t>
-      </w:r>
-      <w:r>
-        <w:rPr>
-          <w:lang w:val="ru-RU"/>
-        </w:rPr>
-        <w:t xml:space="preserve">способные убить игрока. </w:t>
-      </w:r>
-      <w:r>
-        <w:rPr>
-          <w:lang w:val="ru-RU"/>
-        </w:rPr>
-        <w:t>Стационарные враги не замечают игрока, если у него включён стелс.</w:t>
-      </w:r>
-      <w:r>
-        <w:rPr>
-          <w:lang w:val="ru-RU"/>
-        </w:rPr>
-        <w:t xml:space="preserve"> Типы стационарных врагов:</w:t>
-      </w:r>
-    </w:p>
-    <w:p>
-      <w:pPr>
-        <w:pStyle w:val="Normal1"/>
+        <w:pStyle w:val="LOnormal"/>
+        <w:jc w:val="both"/>
+        <w:rPr/>
+      </w:pPr>
+      <w:r>
+        <w:rPr>
+          <w:lang w:val="ru-RU"/>
+        </w:rPr>
+        <w:t>Стационарные враги представляют из себя статичные объекты, способные убить игрока. Стационарные враги не замечают игрока, если у него включён стелс. Типы стационарных врагов:</w:t>
+      </w:r>
+    </w:p>
+    <w:p>
+      <w:pPr>
+        <w:pStyle w:val="LOnormal"/>
         <w:jc w:val="both"/>
         <w:rPr>
           <w:lang w:val="ru-RU"/>
@@ -842,7 +650,7 @@
     </w:p>
     <w:p>
       <w:pPr>
-        <w:pStyle w:val="Normal1"/>
+        <w:pStyle w:val="LOnormal"/>
         <w:jc w:val="both"/>
         <w:rPr>
           <w:lang w:val="ru-RU"/>
@@ -857,61 +665,37 @@
     </w:p>
     <w:p>
       <w:pPr>
-        <w:pStyle w:val="Normal1"/>
-        <w:jc w:val="both"/>
-        <w:rPr>
-          <w:lang w:val="ru-RU"/>
-        </w:rPr>
-      </w:pPr>
-      <w:r>
-        <w:rPr>
-          <w:lang w:val="ru-RU"/>
-        </w:rPr>
-        <w:t xml:space="preserve">- Турель — турели спаунятся на статичных препятствиях, которые генерируются </w:t>
-      </w:r>
-      <w:r>
-        <w:rPr>
-          <w:lang w:val="ru-RU"/>
-        </w:rPr>
-        <w:t xml:space="preserve">по всему уровню. Турель стреляет, если игрок не находится за препятствием. </w:t>
-      </w:r>
-      <w:r>
-        <w:rPr>
-          <w:lang w:val="ru-RU"/>
-        </w:rPr>
-        <w:t>Турель может быть уничтожена с помощью мины игрока, либо с помощью турели игрока.</w:t>
-      </w:r>
-      <w:r>
-        <w:rPr>
-          <w:lang w:val="ru-RU"/>
-        </w:rPr>
-        <w:t xml:space="preserve"> Есть несколько видов турелей:</w:t>
-      </w:r>
-    </w:p>
-    <w:p>
-      <w:pPr>
-        <w:pStyle w:val="Normal1"/>
-        <w:jc w:val="both"/>
-        <w:rPr>
-          <w:lang w:val="ru-RU"/>
-        </w:rPr>
-      </w:pPr>
-      <w:r>
-        <w:rPr>
-          <w:lang w:val="ru-RU"/>
-        </w:rPr>
-        <w:t xml:space="preserve">Лазерная турель — турель, стреляющая лазером, после того, как замечает игрока, начинает заряжаться. После конца зарядки выпускает продолжительный импульс лазера, и на какое-то время становится неактивной. После </w:t>
-      </w:r>
-      <w:r>
-        <w:rPr>
-          <w:lang w:val="ru-RU"/>
-        </w:rPr>
-        <w:t>небольшого периода неактивного состояния если игрок всё ещё находится в радиусе действия турели и не находится за препятствием, то турель начинает процесс прицеливания сначала.</w:t>
-      </w:r>
-    </w:p>
-    <w:p>
-      <w:pPr>
-        <w:pStyle w:val="Normal1"/>
+        <w:pStyle w:val="LOnormal"/>
+        <w:jc w:val="both"/>
+        <w:rPr>
+          <w:lang w:val="ru-RU"/>
+        </w:rPr>
+      </w:pPr>
+      <w:r>
+        <w:rPr>
+          <w:lang w:val="ru-RU"/>
+        </w:rPr>
+        <w:t>- Турель — турели спаунятся на статичных препятствиях, которые генерируются по всему уровню. Турель стреляет, если игрок не находится за препятствием. Турель может быть уничтожена с помощью мины игрока, либо с помощью турели игрока. Есть несколько видов турелей:</w:t>
+      </w:r>
+    </w:p>
+    <w:p>
+      <w:pPr>
+        <w:pStyle w:val="LOnormal"/>
+        <w:jc w:val="both"/>
+        <w:rPr>
+          <w:lang w:val="ru-RU"/>
+        </w:rPr>
+      </w:pPr>
+      <w:r>
+        <w:rPr>
+          <w:lang w:val="ru-RU"/>
+        </w:rPr>
+        <w:t>Лазерная турель — турель, стреляющая лазером, после того, как замечает игрока, начинает заряжаться. После конца зарядки выпускает продолжительный импульс лазера, и на какое-то время становится неактивной. После небольшого периода неактивного состояния если игрок всё ещё находится в радиусе действия турели и не находится за препятствием, то турель начинает процесс прицеливания сначала.</w:t>
+      </w:r>
+    </w:p>
+    <w:p>
+      <w:pPr>
+        <w:pStyle w:val="LOnormal"/>
         <w:jc w:val="both"/>
         <w:rPr>
           <w:lang w:val="ru-RU"/>
@@ -938,19 +722,7 @@
         <w:rPr>
           <w:lang w:val="ru-RU"/>
         </w:rPr>
-        <w:t xml:space="preserve"> </w:t>
-      </w:r>
-      <w:r>
-        <w:rPr>
-          <w:lang w:val="ru-RU"/>
-        </w:rPr>
-        <w:t>активных</w:t>
-      </w:r>
-      <w:r>
-        <w:rPr>
-          <w:lang w:val="ru-RU"/>
-        </w:rPr>
-        <w:t xml:space="preserve"> </w:t>
+        <w:t xml:space="preserve"> активных </w:t>
       </w:r>
       <w:r>
         <w:rPr/>
@@ -959,104 +731,7 @@
     </w:p>
     <w:p>
       <w:pPr>
-        <w:pStyle w:val="Normal1"/>
-        <w:jc w:val="both"/>
-        <w:rPr/>
-      </w:pPr>
-      <w:r>
-        <w:rPr/>
-        <w:t>Внутриигровые враги представляют из себя динамичные, и статичные объекты, которые активно пытаются убить игрока.</w:t>
-      </w:r>
-      <w:r>
-        <w:rPr>
-          <w:lang w:val="ru-RU"/>
-        </w:rPr>
-        <w:t xml:space="preserve"> </w:t>
-      </w:r>
-      <w:r>
-        <w:rPr>
-          <w:lang w:val="ru-RU"/>
-        </w:rPr>
-        <w:t>Активные враги не замечают врага, если у него включён стелс.</w:t>
-      </w:r>
-      <w:r>
-        <w:rPr>
-          <w:lang w:val="ru-RU"/>
-        </w:rPr>
-        <w:t xml:space="preserve"> </w:t>
-      </w:r>
-      <w:r>
-        <w:rPr>
-          <w:lang w:val="ru-RU"/>
-        </w:rPr>
-        <w:t>С</w:t>
-      </w:r>
-      <w:r>
-        <w:rPr/>
-        <w:t>уществует 3 типа таких врагов:</w:t>
-      </w:r>
-    </w:p>
-    <w:p>
-      <w:pPr>
-        <w:pStyle w:val="Normal1"/>
-        <w:jc w:val="both"/>
-        <w:rPr/>
-      </w:pPr>
-      <w:r>
-        <w:rPr/>
-        <w:t>- Круг-враг: это круг, который движется аналогично игроку в сторону игрока, при соприкосновении с игроком убивает с одного раза. Если есть щит, то снимает щит и</w:t>
-      </w:r>
-    </w:p>
-    <w:p>
-      <w:pPr>
-        <w:pStyle w:val="Normal1"/>
-        <w:jc w:val="both"/>
-        <w:rPr/>
-      </w:pPr>
-      <w:r>
-        <w:rPr/>
-        <w:t>отталкивает от себя. Может быть убит турелью.</w:t>
-      </w:r>
-    </w:p>
-    <w:p>
-      <w:pPr>
-        <w:pStyle w:val="Normal1"/>
-        <w:jc w:val="both"/>
-        <w:rPr/>
-      </w:pPr>
-      <w:r>
-        <w:rPr/>
-        <w:t>- Мина-враг: это шипастый круг, который медленно плывет в сторону игрока. Когда мина попадает в зону, близкую к игроку, то она активирует запал, и взрывается. Если</w:t>
-      </w:r>
-    </w:p>
-    <w:p>
-      <w:pPr>
-        <w:pStyle w:val="Normal1"/>
-        <w:jc w:val="both"/>
-        <w:rPr/>
-      </w:pPr>
-      <w:r>
-        <w:rPr/>
-        <w:t xml:space="preserve">игрок находится в радиусе взрыва, то он погибает. Щит не спасает от мины. Игрок может касаться мины, а также толкать её. Мина может убивать остальных врагов. </w:t>
-      </w:r>
-    </w:p>
-    <w:p>
-      <w:pPr>
-        <w:pStyle w:val="Normal1"/>
-        <w:jc w:val="both"/>
-        <w:rPr>
-          <w:lang w:val="ru-RU"/>
-        </w:rPr>
-      </w:pPr>
-      <w:r>
-        <w:rPr>
-          <w:lang w:val="ru-RU"/>
-        </w:rPr>
-      </w:r>
-    </w:p>
-    <w:p>
-      <w:pPr>
-        <w:pStyle w:val="Normal1"/>
+        <w:pStyle w:val="LOnormal"/>
         <w:jc w:val="both"/>
         <w:rPr>
           <w:lang w:val="ru-RU"/>
@@ -1071,7 +746,7 @@
     </w:p>
     <w:p>
       <w:pPr>
-        <w:pStyle w:val="Normal1"/>
+        <w:pStyle w:val="LOnormal"/>
         <w:jc w:val="both"/>
         <w:rPr>
           <w:lang w:val="ru-RU"/>
@@ -1086,23 +761,17 @@
     </w:p>
     <w:p>
       <w:pPr>
-        <w:pStyle w:val="Normal1"/>
-        <w:jc w:val="both"/>
-        <w:rPr>
-          <w:lang w:val="ru-RU"/>
-        </w:rPr>
-      </w:pPr>
-      <w:r>
-        <w:rPr>
-          <w:lang w:val="ru-RU"/>
-        </w:rPr>
-        <w:t xml:space="preserve">- Мина-враг — это сущность в виде шара с шипами, которая медленно плывёт в сторону игрока, когда он попадает в радиус её действия. Чем ближе находится игрок, тем быстрее плывёт мина. Когда игрок выходит из радиуса действия мины, то мина перестаёт двигаться в сторону игрока. Если мина подлетает к игроку на радиус детонации, то она взрывается. Мина может быть уничтожена с помощью турели игрока, или мины игрока. Если при взрыве мины в её радиусе действия находятся вражеские турели, активные круги-ловушки или игроки-враги, то они также уничтожаются взрывом. При взрыве мина полностью снимает щит игрока, вне зависимости от количества оставшейся у него прочности, </w:t>
-      </w:r>
-      <w:r>
-        <w:rPr>
-          <w:lang w:val="ru-RU"/>
-        </w:rPr>
-        <w:t>иначе игрок умирает.</w:t>
+        <w:pStyle w:val="LOnormal"/>
+        <w:jc w:val="both"/>
+        <w:rPr>
+          <w:lang w:val="ru-RU"/>
+        </w:rPr>
+      </w:pPr>
+      <w:r>
+        <w:rPr>
+          <w:lang w:val="ru-RU"/>
+        </w:rPr>
+        <w:t>- Мина-враг — это сущность в виде шара с шипами, которая медленно плывёт в сторону игрока, когда он попадает в радиус её действия. Чем ближе находится игрок, тем быстрее плывёт мина. Когда игрок выходит из радиуса действия мины, то мина перестаёт двигаться в сторону игрока. Если мина подлетает к игроку на радиус детонации, то она взрывается. Мина может быть уничтожена с помощью турели игрока, или мины игрока. Если при взрыве мины в её радиусе действия находятся вражеские турели, активные круги-ловушки или игроки-враги, то они также уничтожаются взрывом. При взрыве мина полностью снимает щит игрока, вне зависимости от количества оставшейся у него прочности, иначе игрок умирает.</w:t>
       </w:r>
     </w:p>
     <w:p>
@@ -1127,7 +796,7 @@
     </w:p>
     <w:p>
       <w:pPr>
-        <w:pStyle w:val="Normal1"/>
+        <w:pStyle w:val="LOnormal"/>
         <w:jc w:val="both"/>
         <w:rPr>
           <w:lang w:val="ru-RU"/>
@@ -1142,7 +811,7 @@
     </w:p>
     <w:p>
       <w:pPr>
-        <w:pStyle w:val="Normal1"/>
+        <w:pStyle w:val="LOnormal"/>
         <w:jc w:val="both"/>
         <w:rPr>
           <w:lang w:val="ru-RU"/>
@@ -1157,7 +826,7 @@
     </w:p>
     <w:p>
       <w:pPr>
-        <w:pStyle w:val="Normal1"/>
+        <w:pStyle w:val="LOnormal"/>
         <w:jc w:val="both"/>
         <w:rPr>
           <w:lang w:val="ru-RU"/>
@@ -1172,7 +841,7 @@
     </w:p>
     <w:p>
       <w:pPr>
-        <w:pStyle w:val="Normal1"/>
+        <w:pStyle w:val="LOnormal"/>
         <w:jc w:val="both"/>
         <w:rPr>
           <w:lang w:val="ru-RU"/>
@@ -1187,7 +856,7 @@
     </w:p>
     <w:p>
       <w:pPr>
-        <w:pStyle w:val="Normal1"/>
+        <w:pStyle w:val="LOnormal"/>
         <w:jc w:val="both"/>
         <w:rPr/>
       </w:pPr>
@@ -1208,143 +877,77 @@
     </w:p>
     <w:p>
       <w:pPr>
-        <w:pStyle w:val="Normal1"/>
-        <w:jc w:val="both"/>
-        <w:rPr>
-          <w:lang w:val="ru-RU"/>
-        </w:rPr>
-      </w:pPr>
-      <w:r>
-        <w:rPr>
-          <w:lang w:val="ru-RU"/>
-        </w:rPr>
-        <w:t xml:space="preserve">Улучшения это объекты которые спаунятся на поле игры, и при подборе игроком дают ему определённые преимущества при прохождении уровней. При подборе определённого улучшения, шанс его спауна снижается в несколько раз, либо оно не спаунится совсем, пока не будет использовано игроком (мины, турели). </w:t>
-      </w:r>
-      <w:r>
-        <w:rPr>
-          <w:lang w:val="ru-RU"/>
-        </w:rPr>
-        <w:t xml:space="preserve">Параметры улучшений можно улучшить в специальном меню перед началом игры. </w:t>
-      </w:r>
-      <w:r>
-        <w:rPr>
-          <w:lang w:val="ru-RU"/>
-        </w:rPr>
-        <w:t>Существует несколько видов улучшений:</w:t>
-      </w:r>
-    </w:p>
-    <w:p>
-      <w:pPr>
-        <w:pStyle w:val="Normal1"/>
-        <w:jc w:val="both"/>
-        <w:rPr>
-          <w:lang w:val="ru-RU"/>
-        </w:rPr>
-      </w:pPr>
-      <w:r>
-        <w:rPr>
-          <w:lang w:val="ru-RU"/>
-        </w:rPr>
-        <w:t xml:space="preserve">- Щит — данное улучшение позволяет игроку избегать получения урона от внутриигровых врагов. Щит имеет </w:t>
-      </w:r>
-      <w:r>
-        <w:rPr>
-          <w:lang w:val="ru-RU"/>
-        </w:rPr>
-        <w:t xml:space="preserve">несколько </w:t>
-      </w:r>
-      <w:r>
-        <w:rPr>
-          <w:lang w:val="ru-RU"/>
-        </w:rPr>
-        <w:t>уровн</w:t>
-      </w:r>
-      <w:r>
-        <w:rPr>
-          <w:lang w:val="ru-RU"/>
-        </w:rPr>
-        <w:t>ей</w:t>
-      </w:r>
-      <w:r>
-        <w:rPr>
-          <w:lang w:val="ru-RU"/>
-        </w:rPr>
-        <w:t xml:space="preserve"> прочности  и при их истощении он исчезает. Если у игрока есть щит, то при подборе нового щита игрок восполняет потраченные плашки старого щита. </w:t>
-      </w:r>
-      <w:r>
-        <w:rPr>
-          <w:lang w:val="ru-RU"/>
-        </w:rPr>
-        <w:t>В меню улучшений можно увеличить количество уровней прочности.</w:t>
-      </w:r>
-    </w:p>
-    <w:p>
-      <w:pPr>
-        <w:pStyle w:val="Normal1"/>
-        <w:jc w:val="both"/>
-        <w:rPr>
-          <w:lang w:val="ru-RU"/>
-        </w:rPr>
-      </w:pPr>
-      <w:r>
-        <w:rPr>
-          <w:lang w:val="ru-RU"/>
-        </w:rPr>
-        <w:t xml:space="preserve">- Турель — турель, стреляющая небольшими снарядами имеет определённый запас выстрелов (от 10 до 20) в зависимости от уровня апгрейда. При истощении зарядов турель пропадает. Турель может уничтожать некоторые враждебные объекты, если в них попадают снаряды. При подборе турели, если у игрока уже есть турель, то попросту восполняются потраченные заряды. В меню перед началом игры игрок может выбрать цели, которые турель будет считать приоритетными, и атаковать их, игнорируя все остальные цели. </w:t>
-      </w:r>
-      <w:r>
-        <w:rPr>
-          <w:lang w:val="ru-RU"/>
-        </w:rPr>
-        <w:t>В меню можно увеличить количество выстрелов, уменьшить время наводки.</w:t>
-      </w:r>
-    </w:p>
-    <w:p>
-      <w:pPr>
-        <w:pStyle w:val="Normal1"/>
-        <w:jc w:val="both"/>
-        <w:rPr>
-          <w:lang w:val="ru-RU"/>
-        </w:rPr>
-      </w:pPr>
-      <w:r>
-        <w:rPr>
-          <w:lang w:val="ru-RU"/>
-        </w:rPr>
-        <w:t xml:space="preserve">- Мина — мина, которая сбрасывается игроком, и уничтожает все враждебные объекты в определённом радиусе, при этом не нанося урона игроку. Мина может быть только одна у игрока, и после её подбора она больше не будет спаунится, пока игрок её не израсходует. </w:t>
-      </w:r>
-      <w:r>
-        <w:rPr>
-          <w:lang w:val="ru-RU"/>
-        </w:rPr>
-        <w:t xml:space="preserve">После активации мина некоторое время заряжается, а затем взрывается. </w:t>
-      </w:r>
-      <w:r>
-        <w:rPr>
-          <w:lang w:val="ru-RU"/>
-        </w:rPr>
-        <w:t>В меню улучшений можно увеличить радиус действия и уменьшить время активации.</w:t>
-      </w:r>
-    </w:p>
-    <w:p>
-      <w:pPr>
-        <w:pStyle w:val="Normal1"/>
-        <w:jc w:val="both"/>
-        <w:rPr>
-          <w:lang w:val="ru-RU"/>
-        </w:rPr>
-      </w:pPr>
-      <w:r>
-        <w:rPr>
-          <w:lang w:val="ru-RU"/>
-        </w:rPr>
-        <w:t xml:space="preserve">- </w:t>
-      </w:r>
-      <w:r>
-        <w:rPr>
-          <w:lang w:val="ru-RU"/>
-        </w:rPr>
-        <w:t>Стелс-заряд — подбираемое улучшение, которое позволяет игроку стать невидимым для врагов на какое-то время. Не спасает от стены с шипами. При включённом стелсе турель игрока перестаёт работать. Если игрок находится слишком близко к турелям, минам и игрокам-врагам, то стелс отключается. В меню можно улучшить продолжительность стелса и уменьшить радиус обнаружения.</w:t>
+        <w:pStyle w:val="LOnormal"/>
+        <w:jc w:val="both"/>
+        <w:rPr>
+          <w:lang w:val="ru-RU"/>
+        </w:rPr>
+      </w:pPr>
+      <w:r>
+        <w:rPr>
+          <w:lang w:val="ru-RU"/>
+        </w:rPr>
+        <w:t>Улучшения это объекты которые спаунятся на поле игры, и при подборе игроком дают ему определённые преимущества при прохождении уровней. При подборе определённого улучшения, шанс его спауна снижается в несколько раз, либо оно не спаунится совсем, пока не будет использовано игроком (мины, турели). Параметры улучшений можно улучшить в специальном меню перед началом игры. Существует несколько видов улучшений:</w:t>
+      </w:r>
+    </w:p>
+    <w:p>
+      <w:pPr>
+        <w:pStyle w:val="LOnormal"/>
+        <w:jc w:val="both"/>
+        <w:rPr>
+          <w:lang w:val="ru-RU"/>
+        </w:rPr>
+      </w:pPr>
+      <w:r>
+        <w:rPr>
+          <w:lang w:val="ru-RU"/>
+        </w:rPr>
+        <w:t>- Щит — данное улучшение позволяет игроку избегать получения урона от внутриигровых врагов. Щит имеет несколько уровней прочности  и при их истощении он исчезает. Если у игрока есть щит, то при подборе нового щита игрок восполняет потраченные плашки старого щита. В меню улучшений можно увеличить количество уровней прочности.</w:t>
+      </w:r>
+    </w:p>
+    <w:p>
+      <w:pPr>
+        <w:pStyle w:val="LOnormal"/>
+        <w:jc w:val="both"/>
+        <w:rPr>
+          <w:lang w:val="ru-RU"/>
+        </w:rPr>
+      </w:pPr>
+      <w:r>
+        <w:rPr>
+          <w:lang w:val="ru-RU"/>
+        </w:rPr>
+        <w:t>- Турель — турель, стреляющая небольшими снарядами имеет определённый запас выстрелов (от 10 до 20) в зависимости от уровня апгрейда. При истощении зарядов турель пропадает. Турель может уничтожать некоторые враждебные объекты, если в них попадают снаряды. При подборе турели, если у игрока уже есть турель, то попросту восполняются потраченные заряды. В меню перед началом игры игрок может выбрать цели, которые турель будет считать приоритетными, и атаковать их, игнорируя все остальные цели. В меню можно увеличить количество выстрелов, уменьшить время наводки.</w:t>
+      </w:r>
+    </w:p>
+    <w:p>
+      <w:pPr>
+        <w:pStyle w:val="LOnormal"/>
+        <w:jc w:val="both"/>
+        <w:rPr>
+          <w:lang w:val="ru-RU"/>
+        </w:rPr>
+      </w:pPr>
+      <w:r>
+        <w:rPr>
+          <w:lang w:val="ru-RU"/>
+        </w:rPr>
+        <w:t>- Мина — мина, которая сбрасывается игроком, и уничтожает все враждебные объекты в определённом радиусе, при этом не нанося урона игроку. Мина может быть только одна у игрока, и после её подбора она больше не будет спаунится, пока игрок её не израсходует. После активации мина некоторое время заряжается, а затем взрывается. В меню улучшений можно увеличить радиус действия и уменьшить время активации.</w:t>
+      </w:r>
+    </w:p>
+    <w:p>
+      <w:pPr>
+        <w:pStyle w:val="LOnormal"/>
+        <w:jc w:val="both"/>
+        <w:rPr>
+          <w:lang w:val="ru-RU"/>
+        </w:rPr>
+      </w:pPr>
+      <w:r>
+        <w:rPr>
+          <w:lang w:val="ru-RU"/>
+        </w:rPr>
+        <w:t>- Стелс-заряд — подбираемое улучшение, которое позволяет игроку стать невидимым для врагов на какое-то время. Не спасает от стены с шипами. При включённом стелсе турель игрока перестаёт работать. Если игрок находится слишком близко к турелям, минам и игрокам-врагам, то стелс отключается. В меню можно улучшить продолжительность стелса и уменьшить радиус обнаружения.</w:t>
       </w:r>
     </w:p>
     <w:p>
@@ -1377,21 +980,15 @@
     </w:p>
     <w:p>
       <w:pPr>
-        <w:pStyle w:val="Normal1"/>
-        <w:jc w:val="both"/>
-        <w:rPr/>
-      </w:pPr>
-      <w:r>
-        <w:rPr>
-          <w:lang w:val="ru-RU"/>
-        </w:rPr>
-        <w:t xml:space="preserve">Для написания программной части игры используется парадигма ООП. </w:t>
-      </w:r>
-      <w:r>
-        <w:rPr>
-          <w:lang w:val="ru-RU"/>
-        </w:rPr>
-        <w:t xml:space="preserve">Для контроля над происходящем на поле используется класс </w:t>
+        <w:pStyle w:val="LOnormal"/>
+        <w:jc w:val="both"/>
+        <w:rPr/>
+      </w:pPr>
+      <w:r>
+        <w:rPr>
+          <w:lang w:val="ru-RU"/>
+        </w:rPr>
+        <w:t xml:space="preserve">Для написания программной части игры используется парадигма ООП. Для контроля над происходящем на поле используется класс </w:t>
       </w:r>
       <w:r>
         <w:rPr>
@@ -1427,25 +1024,7 @@
         <w:rPr>
           <w:lang w:val="ru-RU"/>
         </w:rPr>
-        <w:t>улучшений, являющимся списком элементов базового класса улучшений. Для улучшений создаётся интерфейс, от которого затем наследуются все остальные виды улучшений. Основные параметры класса улучшений — активно/неактивно, осталось использований.</w:t>
-      </w:r>
-      <w:r>
-        <w:rPr>
-          <w:lang w:val="ru-RU"/>
-        </w:rPr>
-        <w:t xml:space="preserve"> Для врагов создаётся </w:t>
-      </w:r>
-      <w:r>
-        <w:rPr>
-          <w:lang w:val="ru-RU"/>
-        </w:rPr>
-        <w:t>класс-интерфейс</w:t>
-      </w:r>
-      <w:r>
-        <w:rPr>
-          <w:lang w:val="ru-RU"/>
-        </w:rPr>
-        <w:t xml:space="preserve"> </w:t>
+        <w:t xml:space="preserve">улучшений, являющимся списком элементов базового класса улучшений. Для улучшений создаётся интерфейс, от которого затем наследуются все остальные виды улучшений. Основные параметры класса улучшений — активно/неактивно, осталось использований. Для врагов создаётся класс-интерфейс </w:t>
       </w:r>
       <w:r>
         <w:rPr>
@@ -1485,7 +1064,7 @@
     </w:p>
     <w:p>
       <w:pPr>
-        <w:pStyle w:val="Normal1"/>
+        <w:pStyle w:val="LOnormal"/>
         <w:jc w:val="both"/>
         <w:rPr>
           <w:lang w:val="ru-RU"/>
@@ -1519,13 +1098,7 @@
         <w:rPr>
           <w:lang w:val="ru-RU"/>
         </w:rPr>
-        <w:t xml:space="preserve">радиус окружности заключающей в себе префаб. Это делает для того, чтобы префабы не пересекались друг с другом в процессе генерации уровня. В процессе генерации уровня мы задаём для генерации шаг и шанс выпадения объекта из списка объектов. Шаг определяет то, на каком расстоянии находятся друг от друга горизонтальные линии, которые участвуют в процессе генерации. </w:t>
-      </w:r>
-      <w:r>
-        <w:rPr>
-          <w:lang w:val="ru-RU"/>
-        </w:rPr>
-        <w:t xml:space="preserve">Затем мы идём по каждой горизонтальной линии с шагом </w:t>
+        <w:t xml:space="preserve">радиус окружности заключающей в себе префаб. Это делает для того, чтобы префабы не пересекались друг с другом в процессе генерации уровня. В процессе генерации уровня мы задаём для генерации шаг и шанс выпадения объекта из списка объектов. Шаг определяет то, на каком расстоянии находятся друг от друга горизонтальные линии, которые участвуют в процессе генерации. Затем мы идём по каждой горизонтальной линии с шагом </w:t>
       </w:r>
       <w:r>
         <w:rPr>
@@ -1551,9 +1124,6 @@
       <w:bookmarkStart w:id="4" w:name="_g57r74n0ff4"/>
       <w:bookmarkEnd w:id="4"/>
       <w:r>
-        <w:rPr>
-          <w:lang w:val="ru-RU"/>
-        </w:rPr>
         <w:drawing>
           <wp:anchor behindDoc="0" distT="0" distB="0" distL="0" distR="0" simplePos="0" locked="0" layoutInCell="0" allowOverlap="1" relativeHeight="2">
             <wp:simplePos x="0" y="0"/>
@@ -1609,7 +1179,7 @@
     </w:p>
     <w:p>
       <w:pPr>
-        <w:pStyle w:val="Normal1"/>
+        <w:pStyle w:val="LOnormal"/>
         <w:jc w:val="both"/>
         <w:rPr/>
       </w:pPr>
@@ -1646,7 +1216,7 @@
     </w:p>
     <w:p>
       <w:pPr>
-        <w:pStyle w:val="Normal1"/>
+        <w:pStyle w:val="LOnormal"/>
         <w:jc w:val="both"/>
         <w:rPr>
           <w:lang w:val="ru-RU"/>
@@ -1661,7 +1231,7 @@
     </w:p>
     <w:p>
       <w:pPr>
-        <w:pStyle w:val="Normal1"/>
+        <w:pStyle w:val="LOnormal"/>
         <w:numPr>
           <w:ilvl w:val="0"/>
           <w:numId w:val="4"/>
@@ -1680,7 +1250,7 @@
     </w:p>
     <w:p>
       <w:pPr>
-        <w:pStyle w:val="Normal1"/>
+        <w:pStyle w:val="LOnormal"/>
         <w:numPr>
           <w:ilvl w:val="0"/>
           <w:numId w:val="4"/>
@@ -1699,7 +1269,7 @@
     </w:p>
     <w:p>
       <w:pPr>
-        <w:pStyle w:val="Normal1"/>
+        <w:pStyle w:val="LOnormal"/>
         <w:numPr>
           <w:ilvl w:val="0"/>
           <w:numId w:val="4"/>
@@ -1718,7 +1288,7 @@
     </w:p>
     <w:p>
       <w:pPr>
-        <w:pStyle w:val="Normal1"/>
+        <w:pStyle w:val="LOnormal"/>
         <w:numPr>
           <w:ilvl w:val="0"/>
           <w:numId w:val="4"/>
@@ -1739,7 +1309,7 @@
     </w:p>
     <w:p>
       <w:pPr>
-        <w:pStyle w:val="Normal1"/>
+        <w:pStyle w:val="LOnormal"/>
         <w:numPr>
           <w:ilvl w:val="0"/>
           <w:numId w:val="4"/>
@@ -1758,7 +1328,7 @@
     </w:p>
     <w:p>
       <w:pPr>
-        <w:pStyle w:val="Normal1"/>
+        <w:pStyle w:val="LOnormal"/>
         <w:numPr>
           <w:ilvl w:val="0"/>
           <w:numId w:val="4"/>
@@ -1777,7 +1347,7 @@
     </w:p>
     <w:p>
       <w:pPr>
-        <w:pStyle w:val="Normal1"/>
+        <w:pStyle w:val="LOnormal"/>
         <w:numPr>
           <w:ilvl w:val="0"/>
           <w:numId w:val="4"/>
@@ -1796,7 +1366,7 @@
     </w:p>
     <w:p>
       <w:pPr>
-        <w:pStyle w:val="Normal1"/>
+        <w:pStyle w:val="LOnormal"/>
         <w:numPr>
           <w:ilvl w:val="0"/>
           <w:numId w:val="4"/>
@@ -1815,7 +1385,7 @@
     </w:p>
     <w:p>
       <w:pPr>
-        <w:pStyle w:val="Normal1"/>
+        <w:pStyle w:val="LOnormal"/>
         <w:numPr>
           <w:ilvl w:val="0"/>
           <w:numId w:val="4"/>
@@ -1835,7 +1405,7 @@
     </w:p>
     <w:p>
       <w:pPr>
-        <w:pStyle w:val="Normal1"/>
+        <w:pStyle w:val="LOnormal"/>
         <w:numPr>
           <w:ilvl w:val="0"/>
           <w:numId w:val="4"/>
@@ -1854,7 +1424,7 @@
     </w:p>
     <w:p>
       <w:pPr>
-        <w:pStyle w:val="Normal1"/>
+        <w:pStyle w:val="LOnormal"/>
         <w:numPr>
           <w:ilvl w:val="0"/>
           <w:numId w:val="4"/>
@@ -1873,7 +1443,7 @@
     </w:p>
     <w:p>
       <w:pPr>
-        <w:pStyle w:val="Normal1"/>
+        <w:pStyle w:val="LOnormal"/>
         <w:numPr>
           <w:ilvl w:val="0"/>
           <w:numId w:val="4"/>
@@ -1909,7 +1479,7 @@
     </w:p>
     <w:p>
       <w:pPr>
-        <w:pStyle w:val="Normal1"/>
+        <w:pStyle w:val="LOnormal"/>
         <w:jc w:val="both"/>
         <w:rPr>
           <w:lang w:val="ru-RU"/>
@@ -1924,21 +1494,21 @@
     </w:p>
     <w:p>
       <w:pPr>
-        <w:pStyle w:val="Normal1"/>
-        <w:jc w:val="both"/>
-        <w:rPr>
-          <w:lang w:val="ru-RU"/>
-        </w:rPr>
-      </w:pPr>
-      <w:r>
-        <w:rPr>
-          <w:lang w:val="ru-RU"/>
-        </w:rPr>
-      </w:r>
-    </w:p>
-    <w:p>
-      <w:pPr>
-        <w:pStyle w:val="Normal1"/>
+        <w:pStyle w:val="LOnormal"/>
+        <w:jc w:val="both"/>
+        <w:rPr>
+          <w:lang w:val="ru-RU"/>
+        </w:rPr>
+      </w:pPr>
+      <w:r>
+        <w:rPr>
+          <w:lang w:val="ru-RU"/>
+        </w:rPr>
+      </w:r>
+    </w:p>
+    <w:p>
+      <w:pPr>
+        <w:pStyle w:val="LOnormal"/>
         <w:jc w:val="both"/>
         <w:rPr>
           <w:lang w:val="ru-RU"/>
@@ -1953,7 +1523,7 @@
     </w:p>
     <w:p>
       <w:pPr>
-        <w:pStyle w:val="Normal1"/>
+        <w:pStyle w:val="LOnormal"/>
         <w:jc w:val="both"/>
         <w:rPr>
           <w:lang w:val="ru-RU"/>
@@ -1968,7 +1538,7 @@
     </w:p>
     <w:p>
       <w:pPr>
-        <w:pStyle w:val="Normal1"/>
+        <w:pStyle w:val="LOnormal"/>
         <w:numPr>
           <w:ilvl w:val="0"/>
           <w:numId w:val="5"/>
@@ -1987,7 +1557,7 @@
     </w:p>
     <w:p>
       <w:pPr>
-        <w:pStyle w:val="Normal1"/>
+        <w:pStyle w:val="LOnormal"/>
         <w:numPr>
           <w:ilvl w:val="0"/>
           <w:numId w:val="5"/>
@@ -2001,18 +1571,12 @@
         <w:rPr>
           <w:lang w:val="ru-RU"/>
         </w:rPr>
-        <w:t xml:space="preserve">Звуки мины — пищание, усиливающееся </w:t>
-      </w:r>
-      <w:r>
-        <w:rPr>
-          <w:lang w:val="ru-RU"/>
-        </w:rPr>
-        <w:t>к моменту детонации.</w:t>
-      </w:r>
-    </w:p>
-    <w:p>
-      <w:pPr>
-        <w:pStyle w:val="Normal1"/>
+        <w:t>Звуки мины — пищание, усиливающееся к моменту детонации.</w:t>
+      </w:r>
+    </w:p>
+    <w:p>
+      <w:pPr>
+        <w:pStyle w:val="LOnormal"/>
         <w:numPr>
           <w:ilvl w:val="0"/>
           <w:numId w:val="5"/>
@@ -2031,7 +1595,7 @@
     </w:p>
     <w:p>
       <w:pPr>
-        <w:pStyle w:val="Normal1"/>
+        <w:pStyle w:val="LOnormal"/>
         <w:numPr>
           <w:ilvl w:val="0"/>
           <w:numId w:val="5"/>
@@ -2050,7 +1614,7 @@
     </w:p>
     <w:p>
       <w:pPr>
-        <w:pStyle w:val="Normal1"/>
+        <w:pStyle w:val="LOnormal"/>
         <w:numPr>
           <w:ilvl w:val="0"/>
           <w:numId w:val="5"/>
@@ -2069,7 +1633,7 @@
     </w:p>
     <w:p>
       <w:pPr>
-        <w:pStyle w:val="Normal1"/>
+        <w:pStyle w:val="LOnormal"/>
         <w:numPr>
           <w:ilvl w:val="0"/>
           <w:numId w:val="5"/>
@@ -2088,7 +1652,7 @@
     </w:p>
     <w:p>
       <w:pPr>
-        <w:pStyle w:val="Normal1"/>
+        <w:pStyle w:val="LOnormal"/>
         <w:numPr>
           <w:ilvl w:val="0"/>
           <w:numId w:val="5"/>
@@ -2132,7 +1696,7 @@
     </w:p>
     <w:p>
       <w:pPr>
-        <w:pStyle w:val="Normal1"/>
+        <w:pStyle w:val="LOnormal"/>
         <w:jc w:val="both"/>
         <w:rPr>
           <w:sz w:val="22"/>
@@ -3011,6 +2575,7 @@
     <w:qFormat/>
     <w:pPr>
       <w:widowControl/>
+      <w:suppressAutoHyphens w:val="true"/>
       <w:bidi w:val="0"/>
       <w:spacing w:lineRule="auto" w:line="276" w:before="0" w:after="0"/>
       <w:jc w:val="left"/>
@@ -3026,8 +2591,8 @@
   </w:style>
   <w:style w:type="paragraph" w:styleId="1">
     <w:name w:val="Heading 1"/>
-    <w:basedOn w:val="Normal1"/>
-    <w:next w:val="Normal1"/>
+    <w:basedOn w:val="LOnormal"/>
+    <w:next w:val="LOnormal"/>
     <w:qFormat/>
     <w:pPr>
       <w:keepNext w:val="true"/>
@@ -3041,8 +2606,8 @@
   </w:style>
   <w:style w:type="paragraph" w:styleId="2">
     <w:name w:val="Heading 2"/>
-    <w:basedOn w:val="Normal1"/>
-    <w:next w:val="Normal1"/>
+    <w:basedOn w:val="LOnormal"/>
+    <w:next w:val="LOnormal"/>
     <w:qFormat/>
     <w:pPr>
       <w:keepNext w:val="true"/>
@@ -3057,8 +2622,8 @@
   </w:style>
   <w:style w:type="paragraph" w:styleId="3">
     <w:name w:val="Heading 3"/>
-    <w:basedOn w:val="Normal1"/>
-    <w:next w:val="Normal1"/>
+    <w:basedOn w:val="LOnormal"/>
+    <w:next w:val="LOnormal"/>
     <w:qFormat/>
     <w:pPr>
       <w:keepNext w:val="true"/>
@@ -3074,8 +2639,8 @@
   </w:style>
   <w:style w:type="paragraph" w:styleId="4">
     <w:name w:val="Heading 4"/>
-    <w:basedOn w:val="Normal1"/>
-    <w:next w:val="Normal1"/>
+    <w:basedOn w:val="LOnormal"/>
+    <w:next w:val="LOnormal"/>
     <w:qFormat/>
     <w:pPr>
       <w:keepNext w:val="true"/>
@@ -3090,8 +2655,8 @@
   </w:style>
   <w:style w:type="paragraph" w:styleId="5">
     <w:name w:val="Heading 5"/>
-    <w:basedOn w:val="Normal1"/>
-    <w:next w:val="Normal1"/>
+    <w:basedOn w:val="LOnormal"/>
+    <w:next w:val="LOnormal"/>
     <w:qFormat/>
     <w:pPr>
       <w:keepNext w:val="true"/>
@@ -3106,8 +2671,8 @@
   </w:style>
   <w:style w:type="paragraph" w:styleId="6">
     <w:name w:val="Heading 6"/>
-    <w:basedOn w:val="Normal1"/>
-    <w:next w:val="Normal1"/>
+    <w:basedOn w:val="LOnormal"/>
+    <w:next w:val="LOnormal"/>
     <w:qFormat/>
     <w:pPr>
       <w:keepNext w:val="true"/>
@@ -3186,11 +2751,12 @@
       <w:rFonts w:cs="Lucida Sans"/>
     </w:rPr>
   </w:style>
-  <w:style w:type="paragraph" w:styleId="Normal1" w:default="1">
+  <w:style w:type="paragraph" w:styleId="LOnormal" w:default="1">
     <w:name w:val="LO-normal"/>
     <w:qFormat/>
     <w:pPr>
       <w:widowControl/>
+      <w:suppressAutoHyphens w:val="true"/>
       <w:bidi w:val="0"/>
       <w:spacing w:lineRule="auto" w:line="276" w:before="0" w:after="0"/>
       <w:jc w:val="left"/>
@@ -3206,8 +2772,8 @@
   </w:style>
   <w:style w:type="paragraph" w:styleId="Style14">
     <w:name w:val="Title"/>
-    <w:basedOn w:val="Normal1"/>
-    <w:next w:val="Normal1"/>
+    <w:basedOn w:val="LOnormal"/>
+    <w:next w:val="LOnormal"/>
     <w:qFormat/>
     <w:pPr>
       <w:keepNext w:val="true"/>
@@ -3221,8 +2787,8 @@
   </w:style>
   <w:style w:type="paragraph" w:styleId="Style15">
     <w:name w:val="Subtitle"/>
-    <w:basedOn w:val="Normal1"/>
-    <w:next w:val="Normal1"/>
+    <w:basedOn w:val="LOnormal"/>
+    <w:next w:val="LOnormal"/>
     <w:qFormat/>
     <w:pPr>
       <w:keepNext w:val="true"/>

</xml_diff>

<commit_message>
Added generation system and fixed minor bugs
</commit_message>
<xml_diff>
--- a/Spiker design document v.2.docx
+++ b/Spiker design document v.2.docx
@@ -660,118 +660,118 @@
         <w:rPr>
           <w:lang w:val="ru-RU"/>
         </w:rPr>
+        <w:t>- Турель — турели спаунятся на статичных препятствиях, которые генерируются по всему уровню. Турель стреляет, если игрок не находится за препятствием. Турель может быть уничтожена с помощью мины игрока, либо с помощью турели игрока. Есть несколько видов турелей:</w:t>
+      </w:r>
+    </w:p>
+    <w:p>
+      <w:pPr>
+        <w:pStyle w:val="LOnormal"/>
+        <w:jc w:val="both"/>
+        <w:rPr>
+          <w:lang w:val="ru-RU"/>
+        </w:rPr>
+      </w:pPr>
+      <w:r>
+        <w:rPr>
+          <w:lang w:val="ru-RU"/>
+        </w:rPr>
+        <w:t>Лазерная турель — турель, стреляющая лазером, после того, как замечает игрока, начинает заряжаться. После конца зарядки выпускает продолжительный импульс лазера, и на какое-то время становится неактивной. После небольшого периода неактивного состояния если игрок всё ещё находится в радиусе действия турели и не находится за препятствием, то турель начинает процесс прицеливания сначала.</w:t>
+      </w:r>
+    </w:p>
+    <w:p>
+      <w:pPr>
+        <w:pStyle w:val="LOnormal"/>
+        <w:jc w:val="both"/>
+        <w:rPr>
+          <w:lang w:val="ru-RU"/>
+        </w:rPr>
+      </w:pPr>
+      <w:r>
+        <w:rPr>
+          <w:lang w:val="ru-RU"/>
+        </w:rPr>
+        <w:t>Пулемётная турель — турель, стреляющая частицами, стреляет всё время с короткой перезарядкой, пока игрок находится в её поле видимости. Стреляет немного на упреждение.</w:t>
+      </w:r>
+    </w:p>
+    <w:p>
+      <w:pPr>
+        <w:pStyle w:val="2"/>
+        <w:jc w:val="both"/>
+        <w:rPr/>
+      </w:pPr>
+      <w:r>
+        <w:rPr/>
+        <w:t>Механика</w:t>
+      </w:r>
+      <w:r>
+        <w:rPr>
+          <w:lang w:val="ru-RU"/>
+        </w:rPr>
+        <w:t xml:space="preserve"> активных </w:t>
+      </w:r>
+      <w:r>
+        <w:rPr/>
+        <w:t>врагов</w:t>
+      </w:r>
+    </w:p>
+    <w:p>
+      <w:pPr>
+        <w:pStyle w:val="LOnormal"/>
+        <w:jc w:val="both"/>
+        <w:rPr>
+          <w:lang w:val="ru-RU"/>
+        </w:rPr>
+      </w:pPr>
+      <w:r>
+        <w:rPr>
+          <w:lang w:val="ru-RU"/>
+        </w:rPr>
+        <w:t>Активные враги это динамичные объекты, которые могут перемещаться по игровому полю. Есть несколько категорий врагов:</w:t>
+      </w:r>
+    </w:p>
+    <w:p>
+      <w:pPr>
+        <w:pStyle w:val="LOnormal"/>
+        <w:jc w:val="both"/>
+        <w:rPr>
+          <w:lang w:val="ru-RU"/>
+        </w:rPr>
+      </w:pPr>
+      <w:r>
+        <w:rPr>
+          <w:lang w:val="ru-RU"/>
+        </w:rPr>
+        <w:t>- Игрок-враг — это сущность в виде круга, покрытого по краям шипами, которая движется способом, аналогичным способу передвижения игрока (механика рогатки), в сторону игрока. При прикосновении к игроку либо снимает одну полоску прочности щита и отталкивает игрока, либо ломает щит и отталкивает игрока, либо убивает игрока при прикосновении, если у него нет щита. Игрок-враг не может быть убит с помощью внутриигровых турелей, если он попадает под их огонь, и в их случае считается препятствием. Игрок враг может быть уничтожен с помощью турели, которая подбирается игроком, либо с помощью мины, которую сбрасывает игрок. Игрок-враг не получает урон от стен ловушек, но может быть убит кругом-ловушкой, если игрок-враг попадает в радиус его действия.</w:t>
+      </w:r>
+    </w:p>
+    <w:p>
+      <w:pPr>
+        <w:pStyle w:val="LOnormal"/>
+        <w:jc w:val="both"/>
+        <w:rPr>
+          <w:lang w:val="ru-RU"/>
+        </w:rPr>
+      </w:pPr>
+      <w:r>
+        <w:rPr>
+          <w:lang w:val="ru-RU"/>
+        </w:rPr>
+        <w:t>- Мина-враг — это сущность в виде шара с шипами, которая медленно плывёт в сторону игрока, когда он попадает в радиус её действия. Чем ближе находится игрок, тем быстрее плывёт мина. Когда игрок выходит из радиуса действия мины, то мина перестаёт двигаться в сторону игрока. Если мина подлетает к игроку на радиус детонации, то она взрывается. Мина может быть уничтожена с помощью турели игрока, или мины игрока. Если при взрыве мины в её радиусе действия находятся вражеские турели, активные круги-ловушки или игроки-враги, то они также уничтожаются взрывом. При взрыве мина полностью снимает щит игрока, вне зависимости от количества оставшейся у него прочности, иначе игрок умирает.</w:t>
+      </w:r>
+    </w:p>
+    <w:p>
+      <w:pPr>
+        <w:pStyle w:val="LOnormal"/>
+        <w:jc w:val="both"/>
+        <w:rPr>
+          <w:lang w:val="ru-RU"/>
+        </w:rPr>
+      </w:pPr>
+      <w:r>
+        <w:rPr>
+          <w:lang w:val="ru-RU"/>
+        </w:rPr>
         <w:t>- Круг-ловушка — это ловушка, располагающаяся на пустых местах локации. Когда игрок попадает внутрь радиуса действия круга-ловушки, ловушка активируется, и постепенно начинает заполнять свой радиус действия красным светящимся цветом. Если она заполняется полностью, и игрок не успевает покинуть радиус действия до её дезактивации, то ловушка срабатывает, и убивает игрока. Если игрок уходи из радиуса действия ловушки, то она какое-то время продолжит заполняться, и если заполниться до конца, то срабатывает, иначе начинает быстро уменьшаться и переходит в начальное состояние. Круг-ловушка срабатывает только один раз, и после этого «умирает», оставляя после себя круглый след радиуса действия немного светлее цвета фона. Круг-ловушка также может убивать активных врагов игрока, если они попали в радиус её действия, когда она сработала, т.е. мины будут детонировать, а активные враги будут погибать.</w:t>
-      </w:r>
-    </w:p>
-    <w:p>
-      <w:pPr>
-        <w:pStyle w:val="LOnormal"/>
-        <w:jc w:val="both"/>
-        <w:rPr>
-          <w:lang w:val="ru-RU"/>
-        </w:rPr>
-      </w:pPr>
-      <w:r>
-        <w:rPr>
-          <w:lang w:val="ru-RU"/>
-        </w:rPr>
-        <w:t>- Турель — турели спаунятся на статичных препятствиях, которые генерируются по всему уровню. Турель стреляет, если игрок не находится за препятствием. Турель может быть уничтожена с помощью мины игрока, либо с помощью турели игрока. Есть несколько видов турелей:</w:t>
-      </w:r>
-    </w:p>
-    <w:p>
-      <w:pPr>
-        <w:pStyle w:val="LOnormal"/>
-        <w:jc w:val="both"/>
-        <w:rPr>
-          <w:lang w:val="ru-RU"/>
-        </w:rPr>
-      </w:pPr>
-      <w:r>
-        <w:rPr>
-          <w:lang w:val="ru-RU"/>
-        </w:rPr>
-        <w:t>Лазерная турель — турель, стреляющая лазером, после того, как замечает игрока, начинает заряжаться. После конца зарядки выпускает продолжительный импульс лазера, и на какое-то время становится неактивной. После небольшого периода неактивного состояния если игрок всё ещё находится в радиусе действия турели и не находится за препятствием, то турель начинает процесс прицеливания сначала.</w:t>
-      </w:r>
-    </w:p>
-    <w:p>
-      <w:pPr>
-        <w:pStyle w:val="LOnormal"/>
-        <w:jc w:val="both"/>
-        <w:rPr>
-          <w:lang w:val="ru-RU"/>
-        </w:rPr>
-      </w:pPr>
-      <w:r>
-        <w:rPr>
-          <w:lang w:val="ru-RU"/>
-        </w:rPr>
-        <w:t>Пулемётная турель — турель, стреляющая частицами, стреляет всё время с короткой перезарядкой, пока игрок находится в её поле видимости. Стреляет немного на упреждение.</w:t>
-      </w:r>
-    </w:p>
-    <w:p>
-      <w:pPr>
-        <w:pStyle w:val="2"/>
-        <w:jc w:val="both"/>
-        <w:rPr/>
-      </w:pPr>
-      <w:r>
-        <w:rPr/>
-        <w:t>Механика</w:t>
-      </w:r>
-      <w:r>
-        <w:rPr>
-          <w:lang w:val="ru-RU"/>
-        </w:rPr>
-        <w:t xml:space="preserve"> активных </w:t>
-      </w:r>
-      <w:r>
-        <w:rPr/>
-        <w:t>врагов</w:t>
-      </w:r>
-    </w:p>
-    <w:p>
-      <w:pPr>
-        <w:pStyle w:val="LOnormal"/>
-        <w:jc w:val="both"/>
-        <w:rPr>
-          <w:lang w:val="ru-RU"/>
-        </w:rPr>
-      </w:pPr>
-      <w:r>
-        <w:rPr>
-          <w:lang w:val="ru-RU"/>
-        </w:rPr>
-        <w:t>Активные враги это динамичные объекты, которые могут перемещаться по игровому полю. Есть несколько категорий врагов:</w:t>
-      </w:r>
-    </w:p>
-    <w:p>
-      <w:pPr>
-        <w:pStyle w:val="LOnormal"/>
-        <w:jc w:val="both"/>
-        <w:rPr>
-          <w:lang w:val="ru-RU"/>
-        </w:rPr>
-      </w:pPr>
-      <w:r>
-        <w:rPr>
-          <w:lang w:val="ru-RU"/>
-        </w:rPr>
-        <w:t>- Игрок-враг — это сущность в виде круга, покрытого по краям шипами, которая движется способом, аналогичным способу передвижения игрока (механика рогатки), в сторону игрока. При прикосновении к игроку либо снимает одну полоску прочности щита и отталкивает игрока, либо ломает щит и отталкивает игрока, либо убивает игрока при прикосновении, если у него нет щита. Игрок-враг не может быть убит с помощью внутриигровых турелей, если он попадает под их огонь, и в их случае считается препятствием. Игрок враг может быть уничтожен с помощью турели, которая подбирается игроком, либо с помощью мины, которую сбрасывает игрок. Игрок-враг не получает урон от стен ловушек, но может быть убит кругом-ловушкой, если игрок-враг попадает в радиус его действия.</w:t>
-      </w:r>
-    </w:p>
-    <w:p>
-      <w:pPr>
-        <w:pStyle w:val="LOnormal"/>
-        <w:jc w:val="both"/>
-        <w:rPr>
-          <w:lang w:val="ru-RU"/>
-        </w:rPr>
-      </w:pPr>
-      <w:r>
-        <w:rPr>
-          <w:lang w:val="ru-RU"/>
-        </w:rPr>
-        <w:t>- Мина-враг — это сущность в виде шара с шипами, которая медленно плывёт в сторону игрока, когда он попадает в радиус её действия. Чем ближе находится игрок, тем быстрее плывёт мина. Когда игрок выходит из радиуса действия мины, то мина перестаёт двигаться в сторону игрока. Если мина подлетает к игроку на радиус детонации, то она взрывается. Мина может быть уничтожена с помощью турели игрока, или мины игрока. Если при взрыве мины в её радиусе действия находятся вражеские турели, активные круги-ловушки или игроки-враги, то они также уничтожаются взрывом. При взрыве мина полностью снимает щит игрока, вне зависимости от количества оставшейся у него прочности, иначе игрок умирает.</w:t>
       </w:r>
     </w:p>
     <w:p>

</xml_diff>